<commit_message>
had to change url
</commit_message>
<xml_diff>
--- a/Spring-Week4_Coding-Assignment.docx
+++ b/Spring-Week4_Coding-Assignment.docx
@@ -378,21 +378,12 @@
       </w:r>
     </w:p>
     <w:p>
-      <w:proofErr w:type="gramStart"/>
       <w:r>
         <w:rPr>
           <w:b/>
           <w:bCs/>
         </w:rPr>
-        <w:t>Here's</w:t>
-      </w:r>
-      <w:proofErr w:type="gramEnd"/>
-      <w:r>
-        <w:rPr>
-          <w:b/>
-          <w:bCs/>
-        </w:rPr>
-        <w:t xml:space="preserve"> a friendly tip:</w:t>
+        <w:t>Here's a friendly tip:</w:t>
       </w:r>
       <w:r>
         <w:t xml:space="preserve"> as you watch the videos, code along with the videos. This will help you with the homework. When a screenshot is required, look for the icon: </w:t>
@@ -674,19 +665,11 @@
         <w:t xml:space="preserve"> in the </w:t>
       </w:r>
       <w:proofErr w:type="spellStart"/>
-      <w:proofErr w:type="gramStart"/>
-      <w:r>
-        <w:rPr>
-          <w:rStyle w:val="MonoChar"/>
-        </w:rPr>
-        <w:t>com.promineotech</w:t>
-      </w:r>
-      <w:proofErr w:type="gramEnd"/>
-      <w:r>
-        <w:rPr>
-          <w:rStyle w:val="MonoChar"/>
-        </w:rPr>
-        <w:t>.jeep.controller</w:t>
+      <w:r>
+        <w:rPr>
+          <w:rStyle w:val="MonoChar"/>
+        </w:rPr>
+        <w:t>com.promineotech.jeep.controller</w:t>
       </w:r>
       <w:proofErr w:type="spellEnd"/>
       <w:r>
@@ -898,13 +881,8 @@
         <w:ind w:left="720"/>
       </w:pPr>
       <w:r>
-        <w:t xml:space="preserve">  "options</w:t>
-      </w:r>
-      <w:proofErr w:type="gramStart"/>
-      <w:r>
-        <w:t>":[</w:t>
-      </w:r>
-      <w:proofErr w:type="gramEnd"/>
+        <w:t xml:space="preserve">  "options":[</w:t>
+      </w:r>
     </w:p>
     <w:p>
       <w:pPr>
@@ -1005,7 +983,6 @@
         <w:t xml:space="preserve">Produce a screenshot of the </w:t>
       </w:r>
       <w:proofErr w:type="spellStart"/>
-      <w:proofErr w:type="gramStart"/>
       <w:r>
         <w:rPr>
           <w:rStyle w:val="MonoChar"/>
@@ -1017,14 +994,7 @@
         <w:rPr>
           <w:rStyle w:val="MonoChar"/>
         </w:rPr>
-        <w:t>(</w:t>
-      </w:r>
-      <w:proofErr w:type="gramEnd"/>
-      <w:r>
-        <w:rPr>
-          <w:rStyle w:val="MonoChar"/>
-        </w:rPr>
-        <w:t>)</w:t>
+        <w:t>()</w:t>
       </w:r>
       <w:r>
         <w:t xml:space="preserve"> method. </w:t>
@@ -1091,7 +1061,6 @@
         <w:t xml:space="preserve">In the test method, assign the return value of the </w:t>
       </w:r>
       <w:proofErr w:type="spellStart"/>
-      <w:proofErr w:type="gramStart"/>
       <w:r>
         <w:rPr>
           <w:rStyle w:val="MonoChar"/>
@@ -1103,14 +1072,7 @@
         <w:rPr>
           <w:rStyle w:val="MonoChar"/>
         </w:rPr>
-        <w:t>(</w:t>
-      </w:r>
-      <w:proofErr w:type="gramEnd"/>
-      <w:r>
-        <w:rPr>
-          <w:rStyle w:val="MonoChar"/>
-        </w:rPr>
-        <w:t>)</w:t>
+        <w:t>()</w:t>
       </w:r>
       <w:r>
         <w:t xml:space="preserve"> method to a variable named </w:t>
@@ -1247,11 +1209,9 @@
         <w:t>serverPort</w:t>
       </w:r>
       <w:proofErr w:type="spellEnd"/>
-      <w:proofErr w:type="gramStart"/>
       <w:r>
         <w:t>);</w:t>
       </w:r>
-      <w:proofErr w:type="gramEnd"/>
     </w:p>
     <w:p>
       <w:pPr>
@@ -1288,17 +1248,12 @@
         <w:t xml:space="preserve"> headers = new </w:t>
       </w:r>
       <w:proofErr w:type="spellStart"/>
-      <w:proofErr w:type="gramStart"/>
       <w:r>
         <w:t>HttpHeaders</w:t>
       </w:r>
       <w:proofErr w:type="spellEnd"/>
       <w:r>
-        <w:t>(</w:t>
-      </w:r>
-      <w:proofErr w:type="gramEnd"/>
-      <w:r>
-        <w:t>);</w:t>
+        <w:t>();</w:t>
       </w:r>
     </w:p>
     <w:p>
@@ -1307,12 +1262,10 @@
         <w:ind w:left="720"/>
       </w:pPr>
       <w:proofErr w:type="spellStart"/>
-      <w:proofErr w:type="gramStart"/>
       <w:r>
         <w:t>headers.setContentType</w:t>
       </w:r>
       <w:proofErr w:type="spellEnd"/>
-      <w:proofErr w:type="gramEnd"/>
       <w:r>
         <w:t>(</w:t>
       </w:r>
@@ -1333,19 +1286,11 @@
         <w:t xml:space="preserve">Make sure to import the package </w:t>
       </w:r>
       <w:proofErr w:type="spellStart"/>
-      <w:proofErr w:type="gramStart"/>
-      <w:r>
-        <w:rPr>
-          <w:rStyle w:val="MonoChar"/>
-        </w:rPr>
-        <w:t>org.springframework</w:t>
-      </w:r>
-      <w:proofErr w:type="gramEnd"/>
-      <w:r>
-        <w:rPr>
-          <w:rStyle w:val="MonoChar"/>
-        </w:rPr>
-        <w:t>.http.HttpHeaders</w:t>
+      <w:r>
+        <w:rPr>
+          <w:rStyle w:val="MonoChar"/>
+        </w:rPr>
+        <w:t>org.springframework.http.HttpHeaders</w:t>
       </w:r>
       <w:proofErr w:type="spellEnd"/>
       <w:r>
@@ -1400,15 +1345,7 @@
       </w:r>
       <w:proofErr w:type="spellEnd"/>
       <w:r>
-        <w:t>&lt;</w:t>
-      </w:r>
-      <w:proofErr w:type="gramStart"/>
-      <w:r>
-        <w:t>&gt;(</w:t>
-      </w:r>
-      <w:proofErr w:type="gramEnd"/>
-      <w:r>
-        <w:t>body, headers);</w:t>
+        <w:t>&lt;&gt;(body, headers);</w:t>
       </w:r>
     </w:p>
     <w:p>
@@ -1424,19 +1361,11 @@
         <w:t xml:space="preserve">Send the request body and headers to the server. The Order class should have been copied earlier from the supplied resources. Ensure that you import </w:t>
       </w:r>
       <w:proofErr w:type="spellStart"/>
-      <w:proofErr w:type="gramStart"/>
-      <w:r>
-        <w:rPr>
-          <w:rStyle w:val="MonoChar"/>
-        </w:rPr>
-        <w:t>com.promineotech</w:t>
-      </w:r>
-      <w:proofErr w:type="gramEnd"/>
-      <w:r>
-        <w:rPr>
-          <w:rStyle w:val="MonoChar"/>
-        </w:rPr>
-        <w:t>.jeep.entity.Order</w:t>
+      <w:r>
+        <w:rPr>
+          <w:rStyle w:val="MonoChar"/>
+        </w:rPr>
+        <w:t>com.promineotech.jeep.entity.Order</w:t>
       </w:r>
       <w:proofErr w:type="spellEnd"/>
       <w:r>
@@ -1502,11 +1431,9 @@
         <w:t>Order.class</w:t>
       </w:r>
       <w:proofErr w:type="spellEnd"/>
-      <w:proofErr w:type="gramStart"/>
       <w:r>
         <w:t>);</w:t>
       </w:r>
-      <w:proofErr w:type="gramEnd"/>
     </w:p>
     <w:p>
       <w:pPr>
@@ -1535,15 +1462,7 @@
         <w:ind w:left="720"/>
       </w:pPr>
       <w:r>
-        <w:t>assertThat(</w:t>
-      </w:r>
-      <w:proofErr w:type="gramStart"/>
-      <w:r>
-        <w:t>response.getStatusCode</w:t>
-      </w:r>
-      <w:proofErr w:type="gramEnd"/>
-      <w:r>
-        <w:t>()).isEqualTo(HttpStatus.CREATED);</w:t>
+        <w:t>assertThat(response.getStatusCode()).isEqualTo(HttpStatus.CREATED);</w:t>
       </w:r>
     </w:p>
     <w:p>
@@ -1560,12 +1479,10 @@
         <w:t>(</w:t>
       </w:r>
       <w:proofErr w:type="spellStart"/>
-      <w:proofErr w:type="gramStart"/>
       <w:r>
         <w:t>response.getBody</w:t>
       </w:r>
       <w:proofErr w:type="spellEnd"/>
-      <w:proofErr w:type="gramEnd"/>
       <w:r>
         <w:t>()).</w:t>
       </w:r>
@@ -1601,12 +1518,10 @@
         <w:t xml:space="preserve"> = </w:t>
       </w:r>
       <w:proofErr w:type="spellStart"/>
-      <w:proofErr w:type="gramStart"/>
       <w:r>
         <w:t>response.getBody</w:t>
       </w:r>
       <w:proofErr w:type="spellEnd"/>
-      <w:proofErr w:type="gramEnd"/>
       <w:r>
         <w:t>();</w:t>
       </w:r>
@@ -1617,15 +1532,7 @@
         <w:ind w:left="720"/>
       </w:pPr>
       <w:r>
-        <w:t>assertThat(</w:t>
-      </w:r>
-      <w:proofErr w:type="gramStart"/>
-      <w:r>
-        <w:t>order.getCustomer</w:t>
-      </w:r>
-      <w:proofErr w:type="gramEnd"/>
-      <w:r>
-        <w:t>().getCustomerId()).isEqualTo("MORISON_LINA");</w:t>
+        <w:t>assertThat(order.getCustomer().getCustomerId()).isEqualTo("MORISON_LINA");</w:t>
       </w:r>
     </w:p>
     <w:p>
@@ -1634,15 +1541,7 @@
         <w:ind w:left="720"/>
       </w:pPr>
       <w:r>
-        <w:t>assertThat(</w:t>
-      </w:r>
-      <w:proofErr w:type="gramStart"/>
-      <w:r>
-        <w:t>order.getModel</w:t>
-      </w:r>
-      <w:proofErr w:type="gramEnd"/>
-      <w:r>
-        <w:t>().getModelId()).isEqualTo(JeepModel.WRANGLER);</w:t>
+        <w:t>assertThat(order.getModel().getModelId()).isEqualTo(JeepModel.WRANGLER);</w:t>
       </w:r>
     </w:p>
     <w:p>
@@ -1659,12 +1558,10 @@
         <w:t>(</w:t>
       </w:r>
       <w:proofErr w:type="spellStart"/>
-      <w:proofErr w:type="gramStart"/>
       <w:r>
         <w:t>order.getModel</w:t>
       </w:r>
       <w:proofErr w:type="spellEnd"/>
-      <w:proofErr w:type="gramEnd"/>
       <w:r>
         <w:t>().</w:t>
       </w:r>
@@ -1699,12 +1596,10 @@
         <w:t>(</w:t>
       </w:r>
       <w:proofErr w:type="spellStart"/>
-      <w:proofErr w:type="gramStart"/>
       <w:r>
         <w:t>order.getModel</w:t>
       </w:r>
       <w:proofErr w:type="spellEnd"/>
-      <w:proofErr w:type="gramEnd"/>
       <w:r>
         <w:t>().</w:t>
       </w:r>
@@ -1731,15 +1626,7 @@
         <w:ind w:left="720"/>
       </w:pPr>
       <w:r>
-        <w:t>assertThat(</w:t>
-      </w:r>
-      <w:proofErr w:type="gramStart"/>
-      <w:r>
-        <w:t>order.getColor</w:t>
-      </w:r>
-      <w:proofErr w:type="gramEnd"/>
-      <w:r>
-        <w:t>().getColorId()).isEqualTo("EXT_NACHO");</w:t>
+        <w:t>assertThat(order.getColor().getColorId()).isEqualTo("EXT_NACHO");</w:t>
       </w:r>
     </w:p>
     <w:p>
@@ -1748,15 +1635,7 @@
         <w:ind w:left="720"/>
       </w:pPr>
       <w:r>
-        <w:t>assertThat(</w:t>
-      </w:r>
-      <w:proofErr w:type="gramStart"/>
-      <w:r>
-        <w:t>order.getEngine</w:t>
-      </w:r>
-      <w:proofErr w:type="gramEnd"/>
-      <w:r>
-        <w:t>().getEngineId()).isEqualTo("2_0_TURBO");</w:t>
+        <w:t>assertThat(order.getEngine().getEngineId()).isEqualTo("2_0_TURBO");</w:t>
       </w:r>
     </w:p>
     <w:p>
@@ -1773,12 +1652,10 @@
         <w:t>(</w:t>
       </w:r>
       <w:proofErr w:type="spellStart"/>
-      <w:proofErr w:type="gramStart"/>
       <w:r>
         <w:t>order.getTire</w:t>
       </w:r>
       <w:proofErr w:type="spellEnd"/>
-      <w:proofErr w:type="gramEnd"/>
       <w:r>
         <w:t>().</w:t>
       </w:r>
@@ -1813,12 +1690,10 @@
         <w:t>(</w:t>
       </w:r>
       <w:proofErr w:type="spellStart"/>
-      <w:proofErr w:type="gramStart"/>
       <w:r>
         <w:t>order.getOptions</w:t>
       </w:r>
       <w:proofErr w:type="spellEnd"/>
-      <w:proofErr w:type="gramEnd"/>
       <w:r>
         <w:t>()).</w:t>
       </w:r>
@@ -2063,19 +1938,11 @@
         <w:t xml:space="preserve"> annotation from the </w:t>
       </w:r>
       <w:proofErr w:type="spellStart"/>
-      <w:proofErr w:type="gramStart"/>
-      <w:r>
-        <w:rPr>
-          <w:rStyle w:val="MonoChar"/>
-        </w:rPr>
-        <w:t>org.springframework.web.bind</w:t>
-      </w:r>
-      <w:proofErr w:type="gramEnd"/>
-      <w:r>
-        <w:rPr>
-          <w:rStyle w:val="MonoChar"/>
-        </w:rPr>
-        <w:t>.annotation</w:t>
+      <w:r>
+        <w:rPr>
+          <w:rStyle w:val="MonoChar"/>
+        </w:rPr>
+        <w:t>org.springframework.web.bind.annotation</w:t>
       </w:r>
       <w:proofErr w:type="spellEnd"/>
       <w:r>
@@ -2181,11 +2048,7 @@
       </w:r>
       <w:proofErr w:type="spellEnd"/>
       <w:r>
-        <w:t xml:space="preserve"> </w:t>
-      </w:r>
-      <w:proofErr w:type="gramStart"/>
-      <w:r>
-        <w:t xml:space="preserve">named  </w:t>
+        <w:t xml:space="preserve"> named  </w:t>
       </w:r>
       <w:proofErr w:type="spellStart"/>
       <w:r>
@@ -2195,7 +2058,6 @@
         <w:t>DefaultJeepOrderController</w:t>
       </w:r>
       <w:proofErr w:type="spellEnd"/>
-      <w:proofErr w:type="gramEnd"/>
       <w:r>
         <w:t>.</w:t>
       </w:r>
@@ -2439,21 +2301,7 @@
         <w:rPr>
           <w:rStyle w:val="MonoChar"/>
         </w:rPr>
-        <w:t>@</w:t>
-      </w:r>
-      <w:proofErr w:type="gramStart"/>
-      <w:r>
-        <w:rPr>
-          <w:rStyle w:val="MonoChar"/>
-        </w:rPr>
-        <w:t>Length(</w:t>
-      </w:r>
-      <w:proofErr w:type="gramEnd"/>
-      <w:r>
-        <w:rPr>
-          <w:rStyle w:val="MonoChar"/>
-        </w:rPr>
-        <w:t>max = 30)</w:t>
+        <w:t>@Length(max = 30)</w:t>
       </w:r>
     </w:p>
     <w:p>
@@ -2469,21 +2317,7 @@
         <w:rPr>
           <w:rStyle w:val="MonoChar"/>
         </w:rPr>
-        <w:t>@</w:t>
-      </w:r>
-      <w:proofErr w:type="gramStart"/>
-      <w:r>
-        <w:rPr>
-          <w:rStyle w:val="MonoChar"/>
-        </w:rPr>
-        <w:t>Pattern(</w:t>
-      </w:r>
-      <w:proofErr w:type="gramEnd"/>
-      <w:r>
-        <w:rPr>
-          <w:rStyle w:val="MonoChar"/>
-        </w:rPr>
-        <w:t>regexp = "[\\w\\s]*")</w:t>
+        <w:t>@Pattern(regexp = "[\\w\\s]*")</w:t>
       </w:r>
     </w:p>
     <w:p>
@@ -2526,21 +2360,7 @@
         <w:rPr>
           <w:rStyle w:val="MonoChar"/>
         </w:rPr>
-        <w:t>@</w:t>
-      </w:r>
-      <w:proofErr w:type="gramStart"/>
-      <w:r>
-        <w:rPr>
-          <w:rStyle w:val="MonoChar"/>
-        </w:rPr>
-        <w:t>Min(</w:t>
-      </w:r>
-      <w:proofErr w:type="gramEnd"/>
-      <w:r>
-        <w:rPr>
-          <w:rStyle w:val="MonoChar"/>
-        </w:rPr>
-        <w:t>2)</w:t>
+        <w:t>@Min(2)</w:t>
       </w:r>
     </w:p>
     <w:p>
@@ -2556,21 +2376,7 @@
         <w:rPr>
           <w:rStyle w:val="MonoChar"/>
         </w:rPr>
-        <w:t>@</w:t>
-      </w:r>
-      <w:proofErr w:type="gramStart"/>
-      <w:r>
-        <w:rPr>
-          <w:rStyle w:val="MonoChar"/>
-        </w:rPr>
-        <w:t>Max(</w:t>
-      </w:r>
-      <w:proofErr w:type="gramEnd"/>
-      <w:r>
-        <w:rPr>
-          <w:rStyle w:val="MonoChar"/>
-        </w:rPr>
-        <w:t>4)</w:t>
+        <w:t>@Max(4)</w:t>
       </w:r>
     </w:p>
     <w:p>
@@ -2632,15 +2438,7 @@
         <w:ind w:left="720"/>
       </w:pPr>
       <w:r>
-        <w:t>private List&lt;@NotNull @</w:t>
-      </w:r>
-      <w:proofErr w:type="gramStart"/>
-      <w:r>
-        <w:t>Length(</w:t>
-      </w:r>
-      <w:proofErr w:type="gramEnd"/>
-      <w:r>
-        <w:t>max = 30) @Pattern(regexp = "[\\w\\s]*") String&gt; options;</w:t>
+        <w:t>private List&lt;@NotNull @Length(max = 30) @Pattern(regexp = "[\\w\\s]*") String&gt; options;</w:t>
       </w:r>
     </w:p>
     <w:p>
@@ -2757,7 +2555,6 @@
         <w:t xml:space="preserve">In the </w:t>
       </w:r>
       <w:proofErr w:type="spellStart"/>
-      <w:proofErr w:type="gramStart"/>
       <w:r>
         <w:rPr>
           <w:rStyle w:val="MonoChar"/>
@@ -2765,7 +2562,6 @@
         <w:t>jeep.service</w:t>
       </w:r>
       <w:proofErr w:type="spellEnd"/>
-      <w:proofErr w:type="gramEnd"/>
       <w:r>
         <w:t xml:space="preserve"> sub-package, create the empty (no methods yet) order service interface (named </w:t>
       </w:r>
@@ -2858,7 +2654,6 @@
         <w:t xml:space="preserve">Order </w:t>
       </w:r>
       <w:proofErr w:type="spellStart"/>
-      <w:proofErr w:type="gramStart"/>
       <w:r>
         <w:t>createOrder</w:t>
       </w:r>
@@ -2867,7 +2662,6 @@
         <w:t>(</w:t>
       </w:r>
       <w:proofErr w:type="spellStart"/>
-      <w:proofErr w:type="gramEnd"/>
       <w:r>
         <w:t>OrderRequest</w:t>
       </w:r>
@@ -3270,19 +3064,11 @@
         <w:t xml:space="preserve">In Eclipse, click the "Source" menu and select "Organize Imports". Pick packages from your project where applicable. Make sure you pick the import </w:t>
       </w:r>
       <w:proofErr w:type="spellStart"/>
-      <w:proofErr w:type="gramStart"/>
-      <w:r>
-        <w:rPr>
-          <w:rStyle w:val="MonoChar"/>
-        </w:rPr>
-        <w:t>java.util</w:t>
-      </w:r>
-      <w:proofErr w:type="gramEnd"/>
-      <w:r>
-        <w:rPr>
-          <w:rStyle w:val="MonoChar"/>
-        </w:rPr>
-        <w:t>.Optional</w:t>
+      <w:r>
+        <w:rPr>
+          <w:rStyle w:val="MonoChar"/>
+        </w:rPr>
+        <w:t>java.util.Optional</w:t>
       </w:r>
       <w:proofErr w:type="spellEnd"/>
       <w:r>
@@ -3367,7 +3153,6 @@
         <w:t xml:space="preserve">. Add the source after the </w:t>
       </w:r>
       <w:proofErr w:type="spellStart"/>
-      <w:proofErr w:type="gramStart"/>
       <w:r>
         <w:rPr>
           <w:rStyle w:val="MonoChar"/>
@@ -3379,14 +3164,7 @@
         <w:rPr>
           <w:rStyle w:val="MonoChar"/>
         </w:rPr>
-        <w:t>(</w:t>
-      </w:r>
-      <w:proofErr w:type="gramEnd"/>
-      <w:r>
-        <w:rPr>
-          <w:rStyle w:val="MonoChar"/>
-        </w:rPr>
-        <w:t>)</w:t>
+        <w:t>()</w:t>
       </w:r>
       <w:r>
         <w:t xml:space="preserve"> method, but </w:t>
@@ -3624,17 +3402,12 @@
         <w:t xml:space="preserve">Order </w:t>
       </w:r>
       <w:proofErr w:type="spellStart"/>
-      <w:proofErr w:type="gramStart"/>
       <w:r>
         <w:t>saveOrder</w:t>
       </w:r>
       <w:proofErr w:type="spellEnd"/>
       <w:r>
-        <w:t>(</w:t>
-      </w:r>
-      <w:proofErr w:type="gramEnd"/>
-      <w:r>
-        <w:t xml:space="preserve">Customer customer, Jeep </w:t>
+        <w:t xml:space="preserve">(Customer customer, Jeep </w:t>
       </w:r>
       <w:proofErr w:type="spellStart"/>
       <w:r>
@@ -3690,12 +3463,10 @@
         <w:t xml:space="preserve">Call the </w:t>
       </w:r>
       <w:proofErr w:type="spellStart"/>
-      <w:proofErr w:type="gramStart"/>
       <w:r>
         <w:t>jeepOrder.Dao.saveOrder</w:t>
       </w:r>
       <w:proofErr w:type="spellEnd"/>
-      <w:proofErr w:type="gramEnd"/>
       <w:r>
         <w:t xml:space="preserve"> </w:t>
       </w:r>
@@ -3820,15 +3591,7 @@
       </w:r>
       <w:proofErr w:type="spellEnd"/>
       <w:r>
-        <w:t xml:space="preserve"> method, passing in the customer, jeep, color, engine, </w:t>
-      </w:r>
-      <w:proofErr w:type="gramStart"/>
-      <w:r>
-        <w:t>tire</w:t>
-      </w:r>
-      <w:proofErr w:type="gramEnd"/>
-      <w:r>
-        <w:t xml:space="preserve"> and price. Assign the return value of the method to a </w:t>
+        <w:t xml:space="preserve"> method, passing in the customer, jeep, color, engine, tire and price. Assign the return value of the method to a </w:t>
       </w:r>
       <w:proofErr w:type="spellStart"/>
       <w:r>
@@ -3919,17 +3682,12 @@
         <w:t xml:space="preserve"> = new </w:t>
       </w:r>
       <w:proofErr w:type="spellStart"/>
-      <w:proofErr w:type="gramStart"/>
       <w:r>
         <w:t>GeneratedKeyHolder</w:t>
       </w:r>
       <w:proofErr w:type="spellEnd"/>
       <w:r>
-        <w:t>(</w:t>
-      </w:r>
-      <w:proofErr w:type="gramEnd"/>
-      <w:r>
-        <w:t>);</w:t>
+        <w:t>();</w:t>
       </w:r>
     </w:p>
     <w:p>
@@ -4004,17 +3762,12 @@
         <w:t xml:space="preserve">private void </w:t>
       </w:r>
       <w:proofErr w:type="spellStart"/>
-      <w:proofErr w:type="gramStart"/>
       <w:r>
         <w:t>saveOptions</w:t>
       </w:r>
       <w:proofErr w:type="spellEnd"/>
       <w:r>
-        <w:t>(</w:t>
-      </w:r>
-      <w:proofErr w:type="gramEnd"/>
-      <w:r>
-        <w:t xml:space="preserve">List&lt;Option&gt; options, Long </w:t>
+        <w:t xml:space="preserve">(List&lt;Option&gt; options, Long </w:t>
       </w:r>
       <w:proofErr w:type="spellStart"/>
       <w:r>
@@ -4156,15 +3909,7 @@
       </w:r>
       <w:proofErr w:type="spellEnd"/>
       <w:r>
-        <w:t xml:space="preserve">, customer, jeep (model), color, engine, tire, </w:t>
-      </w:r>
-      <w:proofErr w:type="gramStart"/>
-      <w:r>
-        <w:t>options</w:t>
-      </w:r>
-      <w:proofErr w:type="gramEnd"/>
-      <w:r>
-        <w:t xml:space="preserve"> and price.</w:t>
+        <w:t>, customer, jeep (model), color, engine, tire, options and price.</w:t>
       </w:r>
     </w:p>
     <w:p>
@@ -4892,9 +4637,24 @@
             <w:bCs/>
             <w:szCs w:val="24"/>
           </w:rPr>
-          <w:t>https://github.com/scollins97/Spring_Boot_Week_4</w:t>
+          <w:t>https://github.com/scollins97/week15assignment</w:t>
         </w:r>
       </w:hyperlink>
+    </w:p>
+    <w:p>
+      <w:pPr>
+        <w:rPr>
+          <w:bCs/>
+          <w:szCs w:val="24"/>
+        </w:rPr>
+      </w:pPr>
+      <w:r>
+        <w:rPr>
+          <w:bCs/>
+          <w:szCs w:val="24"/>
+        </w:rPr>
+        <w:t xml:space="preserve"> </w:t>
+      </w:r>
     </w:p>
     <w:p>
       <w:pPr>

</xml_diff>